<commit_message>
App Done for Customer
</commit_message>
<xml_diff>
--- a/backend/templates/LebensLaufVorlage.docx
+++ b/backend/templates/LebensLaufVorlage.docx
@@ -13,6 +13,7 @@
           <w:szCs w:val="56"/>
         </w:rPr>
       </w:pPr>
+      <w:proofErr w:type="spellStart"/>
       <w:r>
         <w:rPr>
           <w:b/>
@@ -20,8 +21,9 @@
           <w:sz w:val="40"/>
           <w:szCs w:val="40"/>
         </w:rPr>
-        <w:t>Lebenslauf</w:t>
-      </w:r>
+        <w:t>Resume</w:t>
+      </w:r>
+      <w:proofErr w:type="spellEnd"/>
       <w:r>
         <w:rPr>
           <w:b/>
@@ -49,6 +51,12 @@
         </w:rPr>
         <w:t>orname]] [[Nachname]]</w:t>
       </w:r>
+      <w:r>
+        <w:rPr>
+          <w:noProof/>
+        </w:rPr>
+        <w:t xml:space="preserve"> </w:t>
+      </w:r>
     </w:p>
     <w:p>
       <w:pPr>
@@ -57,6 +65,70 @@
           <w:b/>
         </w:rPr>
       </w:pPr>
+      <w:r>
+        <w:rPr>
+          <w:noProof/>
+        </w:rPr>
+        <w:drawing>
+          <wp:anchor distT="0" distB="0" distL="114300" distR="114300" simplePos="0" relativeHeight="251658240" behindDoc="0" locked="0" layoutInCell="1" allowOverlap="1" wp14:anchorId="0473566B" wp14:editId="76927293">
+            <wp:simplePos x="0" y="0"/>
+            <wp:positionH relativeFrom="column">
+              <wp:posOffset>4962525</wp:posOffset>
+            </wp:positionH>
+            <wp:positionV relativeFrom="paragraph">
+              <wp:posOffset>48895</wp:posOffset>
+            </wp:positionV>
+            <wp:extent cx="1212215" cy="1009650"/>
+            <wp:effectExtent l="0" t="0" r="6985" b="0"/>
+            <wp:wrapSquare wrapText="bothSides"/>
+            <wp:docPr id="597085760" name="Grafik 2" descr="Mann Bilder, Stock-Fotos und Hintergründen zum kostenlosen Download"/>
+            <wp:cNvGraphicFramePr>
+              <a:graphicFrameLocks xmlns:a="http://schemas.openxmlformats.org/drawingml/2006/main" noChangeAspect="1"/>
+            </wp:cNvGraphicFramePr>
+            <a:graphic xmlns:a="http://schemas.openxmlformats.org/drawingml/2006/main">
+              <a:graphicData uri="http://schemas.openxmlformats.org/drawingml/2006/picture">
+                <pic:pic xmlns:pic="http://schemas.openxmlformats.org/drawingml/2006/picture">
+                  <pic:nvPicPr>
+                    <pic:cNvPr id="0" name="Picture 1" descr="Mann Bilder, Stock-Fotos und Hintergründen zum kostenlosen Download"/>
+                    <pic:cNvPicPr>
+                      <a:picLocks noChangeAspect="1" noChangeArrowheads="1"/>
+                    </pic:cNvPicPr>
+                  </pic:nvPicPr>
+                  <pic:blipFill>
+                    <a:blip r:embed="rId8">
+                      <a:extLst>
+                        <a:ext uri="{28A0092B-C50C-407E-A947-70E740481C1C}">
+                          <a14:useLocalDpi xmlns:a14="http://schemas.microsoft.com/office/drawing/2010/main" val="0"/>
+                        </a:ext>
+                      </a:extLst>
+                    </a:blip>
+                    <a:srcRect/>
+                    <a:stretch>
+                      <a:fillRect/>
+                    </a:stretch>
+                  </pic:blipFill>
+                  <pic:spPr bwMode="auto">
+                    <a:xfrm flipH="1">
+                      <a:off x="0" y="0"/>
+                      <a:ext cx="1212215" cy="1009650"/>
+                    </a:xfrm>
+                    <a:prstGeom prst="rect">
+                      <a:avLst/>
+                    </a:prstGeom>
+                    <a:noFill/>
+                    <a:ln>
+                      <a:noFill/>
+                    </a:ln>
+                  </pic:spPr>
+                </pic:pic>
+              </a:graphicData>
+            </a:graphic>
+            <wp14:sizeRelV relativeFrom="margin">
+              <wp14:pctHeight>0</wp14:pctHeight>
+            </wp14:sizeRelV>
+          </wp:anchor>
+        </w:drawing>
+      </w:r>
       <w:r>
         <w:rPr>
           <w:noProof/>
@@ -77,10 +149,10 @@
                     <pic:cNvPicPr/>
                   </pic:nvPicPr>
                   <pic:blipFill>
-                    <a:blip r:embed="rId8">
+                    <a:blip r:embed="rId9">
                       <a:extLst>
                         <a:ext uri="{96DAC541-7B7A-43D3-8B79-37D633B846F1}">
-                          <asvg:svgBlip xmlns:asvg="http://schemas.microsoft.com/office/drawing/2016/SVG/main" r:embed="rId9"/>
+                          <asvg:svgBlip xmlns:asvg="http://schemas.microsoft.com/office/drawing/2016/SVG/main" r:embed="rId10"/>
                         </a:ext>
                       </a:extLst>
                     </a:blip>
@@ -186,6 +258,12 @@
       <w:r>
         <w:t>]]</w:t>
       </w:r>
+      <w:r>
+        <w:rPr>
+          <w:noProof/>
+        </w:rPr>
+        <w:t xml:space="preserve"> </w:t>
+      </w:r>
     </w:p>
     <w:p>
       <w:pPr>
@@ -277,10 +355,10 @@
                     <pic:cNvPicPr/>
                   </pic:nvPicPr>
                   <pic:blipFill>
-                    <a:blip r:embed="rId10">
+                    <a:blip r:embed="rId11">
                       <a:extLst>
                         <a:ext uri="{96DAC541-7B7A-43D3-8B79-37D633B846F1}">
-                          <asvg:svgBlip xmlns:asvg="http://schemas.microsoft.com/office/drawing/2016/SVG/main" r:embed="rId11"/>
+                          <asvg:svgBlip xmlns:asvg="http://schemas.microsoft.com/office/drawing/2016/SVG/main" r:embed="rId12"/>
                         </a:ext>
                       </a:extLst>
                     </a:blip>
@@ -441,10 +519,10 @@
                     <pic:cNvPicPr/>
                   </pic:nvPicPr>
                   <pic:blipFill>
-                    <a:blip r:embed="rId12">
+                    <a:blip r:embed="rId13">
                       <a:extLst>
                         <a:ext uri="{96DAC541-7B7A-43D3-8B79-37D633B846F1}">
-                          <asvg:svgBlip xmlns:asvg="http://schemas.microsoft.com/office/drawing/2016/SVG/main" r:embed="rId13"/>
+                          <asvg:svgBlip xmlns:asvg="http://schemas.microsoft.com/office/drawing/2016/SVG/main" r:embed="rId14"/>
                         </a:ext>
                       </a:extLst>
                     </a:blip>
@@ -621,10 +699,10 @@
                     <pic:cNvPicPr/>
                   </pic:nvPicPr>
                   <pic:blipFill>
-                    <a:blip r:embed="rId14">
+                    <a:blip r:embed="rId15">
                       <a:extLst>
                         <a:ext uri="{96DAC541-7B7A-43D3-8B79-37D633B846F1}">
-                          <asvg:svgBlip xmlns:asvg="http://schemas.microsoft.com/office/drawing/2016/SVG/main" r:embed="rId15"/>
+                          <asvg:svgBlip xmlns:asvg="http://schemas.microsoft.com/office/drawing/2016/SVG/main" r:embed="rId16"/>
                         </a:ext>
                       </a:extLst>
                     </a:blip>
@@ -896,12 +974,12 @@
       </w:r>
     </w:p>
     <w:sectPr>
-      <w:headerReference w:type="even" r:id="rId16"/>
-      <w:headerReference w:type="default" r:id="rId17"/>
-      <w:footerReference w:type="even" r:id="rId18"/>
-      <w:footerReference w:type="default" r:id="rId19"/>
-      <w:headerReference w:type="first" r:id="rId20"/>
-      <w:footerReference w:type="first" r:id="rId21"/>
+      <w:headerReference w:type="even" r:id="rId17"/>
+      <w:headerReference w:type="default" r:id="rId18"/>
+      <w:footerReference w:type="even" r:id="rId19"/>
+      <w:footerReference w:type="default" r:id="rId20"/>
+      <w:headerReference w:type="first" r:id="rId21"/>
+      <w:footerReference w:type="first" r:id="rId22"/>
       <w:pgSz w:w="11900" w:h="16840"/>
       <w:pgMar w:top="1365" w:right="1304" w:bottom="1259" w:left="1304" w:header="454" w:footer="680" w:gutter="0"/>
       <w:pgNumType w:start="1"/>
@@ -1098,7 +1176,7 @@
     <mc:AlternateContent>
       <mc:Choice Requires="v">
         <w:pict>
-          <v:shapetype w14:anchorId="03FA9AF2" id="_x0000_t75" coordsize="21600,21600" o:spt="75" o:preferrelative="t" path="m@4@5l@4@11@9@11@9@5xe" filled="f" stroked="f">
+          <v:shapetype w14:anchorId="50D7EF1C" id="_x0000_t75" coordsize="21600,21600" o:spt="75" o:preferrelative="t" path="m@4@5l@4@11@9@11@9@5xe" filled="f" stroked="f">
             <v:stroke joinstyle="miter"/>
             <v:formulas>
               <v:f eqn="if lineDrawn pixelLineWidth 0"/>
@@ -1117,17 +1195,17 @@
             <v:path o:extrusionok="f" gradientshapeok="t" o:connecttype="rect"/>
             <o:lock v:ext="edit" aspectratio="t"/>
           </v:shapetype>
-          <v:shape id="Grafik 1049139052" o:spid="_x0000_i1025" type="#_x0000_t75" style="width:144.75pt;height:273pt;visibility:visible;mso-wrap-style:square">
+          <v:shape id="Grafik 811315169" o:spid="_x0000_i1025" type="#_x0000_t75" style="width:144.75pt;height:273pt;visibility:visible;mso-wrap-style:square">
             <v:imagedata r:id="rId1" o:title=""/>
           </v:shape>
         </w:pict>
       </mc:Choice>
       <mc:Fallback>
         <w:drawing>
-          <wp:inline distT="0" distB="0" distL="0" distR="0" wp14:anchorId="54B1DF13" wp14:editId="46C7B7FD">
+          <wp:inline distT="0" distB="0" distL="0" distR="0" wp14:anchorId="5428FFF2" wp14:editId="43EFC194">
             <wp:extent cx="1838325" cy="3467100"/>
             <wp:effectExtent l="0" t="0" r="0" b="0"/>
-            <wp:docPr id="1049139052" name="Grafik 1049139052"/>
+            <wp:docPr id="811315169" name="Grafik 811315169"/>
             <wp:cNvGraphicFramePr>
               <a:graphicFrameLocks xmlns:a="http://schemas.openxmlformats.org/drawingml/2006/main" noChangeAspect="1"/>
             </wp:cNvGraphicFramePr>
@@ -1178,17 +1256,17 @@
     <mc:AlternateContent>
       <mc:Choice Requires="v">
         <w:pict>
-          <v:shape w14:anchorId="346CA299" id="Grafik 114984359" o:spid="_x0000_i1025" type="#_x0000_t75" style="width:144.75pt;height:273pt;visibility:visible;mso-wrap-style:square">
+          <v:shape w14:anchorId="3A8D6971" id="Grafik 1940294612" o:spid="_x0000_i1025" type="#_x0000_t75" style="width:144.75pt;height:273pt;visibility:visible;mso-wrap-style:square">
             <v:imagedata r:id="rId3" o:title=""/>
           </v:shape>
         </w:pict>
       </mc:Choice>
       <mc:Fallback>
         <w:drawing>
-          <wp:inline distT="0" distB="0" distL="0" distR="0" wp14:anchorId="76EA47D0" wp14:editId="14D1EDC7">
+          <wp:inline distT="0" distB="0" distL="0" distR="0" wp14:anchorId="5FE21C5C" wp14:editId="0066EE36">
             <wp:extent cx="1838325" cy="3467100"/>
             <wp:effectExtent l="0" t="0" r="0" b="0"/>
-            <wp:docPr id="114984359" name="Grafik 114984359"/>
+            <wp:docPr id="1940294612" name="Grafik 1940294612"/>
             <wp:cNvGraphicFramePr>
               <a:graphicFrameLocks xmlns:a="http://schemas.openxmlformats.org/drawingml/2006/main" noChangeAspect="1"/>
             </wp:cNvGraphicFramePr>

</xml_diff>